<commit_message>
Pruebas done y Manual Explicativo
</commit_message>
<xml_diff>
--- a/Entrega 3/Entrega Final Proyecto 3 DPOO.docx
+++ b/Entrega 3/Entrega Final Proyecto 3 DPOO.docx
@@ -1136,7 +1136,15 @@
           <w:sz w:val="24"/>
           <w:szCs w:val="24"/>
         </w:rPr>
-        <w:t xml:space="preserve">Se eliminaron los métodos, </w:t>
+        <w:t>Se ajustaron los métodos</w:t>
+      </w:r>
+      <w:r>
+        <w:rPr>
+          <w:rFonts w:ascii="Calibri" w:eastAsia="Calibri" w:hAnsi="Calibri" w:cs="Calibri"/>
+          <w:sz w:val="24"/>
+          <w:szCs w:val="24"/>
+        </w:rPr>
+        <w:t xml:space="preserve"> </w:t>
       </w:r>
       <w:proofErr w:type="spellStart"/>
       <w:r>
@@ -1145,7 +1153,7 @@
           <w:sz w:val="24"/>
           <w:szCs w:val="24"/>
         </w:rPr>
-        <w:t>menuCliente</w:t>
+        <w:t>programaEmpleado</w:t>
       </w:r>
       <w:proofErr w:type="spellEnd"/>
       <w:r>
@@ -1154,317 +1162,7 @@
           <w:sz w:val="24"/>
           <w:szCs w:val="24"/>
         </w:rPr>
-        <w:t xml:space="preserve">(), </w:t>
-      </w:r>
-      <w:proofErr w:type="spellStart"/>
-      <w:r>
-        <w:rPr>
-          <w:rFonts w:ascii="Calibri" w:eastAsia="Calibri" w:hAnsi="Calibri" w:cs="Calibri"/>
-          <w:sz w:val="24"/>
-          <w:szCs w:val="24"/>
-        </w:rPr>
-        <w:t>menuEmpleado</w:t>
-      </w:r>
-      <w:proofErr w:type="spellEnd"/>
-      <w:r>
-        <w:rPr>
-          <w:rFonts w:ascii="Calibri" w:eastAsia="Calibri" w:hAnsi="Calibri" w:cs="Calibri"/>
-          <w:sz w:val="24"/>
-          <w:szCs w:val="24"/>
-        </w:rPr>
-        <w:t xml:space="preserve">(), </w:t>
-      </w:r>
-      <w:proofErr w:type="spellStart"/>
-      <w:r>
-        <w:rPr>
-          <w:rFonts w:ascii="Calibri" w:eastAsia="Calibri" w:hAnsi="Calibri" w:cs="Calibri"/>
-          <w:sz w:val="24"/>
-          <w:szCs w:val="24"/>
-        </w:rPr>
-        <w:t>menuAdministradorGeneral</w:t>
-      </w:r>
-      <w:proofErr w:type="spellEnd"/>
-      <w:r>
-        <w:rPr>
-          <w:rFonts w:ascii="Calibri" w:eastAsia="Calibri" w:hAnsi="Calibri" w:cs="Calibri"/>
-          <w:sz w:val="24"/>
-          <w:szCs w:val="24"/>
-        </w:rPr>
-        <w:t xml:space="preserve">(), </w:t>
-      </w:r>
-      <w:proofErr w:type="spellStart"/>
-      <w:r>
-        <w:rPr>
-          <w:rFonts w:ascii="Calibri" w:eastAsia="Calibri" w:hAnsi="Calibri" w:cs="Calibri"/>
-          <w:sz w:val="24"/>
-          <w:szCs w:val="24"/>
-        </w:rPr>
-        <w:t>menuAdministradorLocal</w:t>
-      </w:r>
-      <w:proofErr w:type="spellEnd"/>
-      <w:r>
-        <w:rPr>
-          <w:rFonts w:ascii="Calibri" w:eastAsia="Calibri" w:hAnsi="Calibri" w:cs="Calibri"/>
-          <w:sz w:val="24"/>
-          <w:szCs w:val="24"/>
-        </w:rPr>
-        <w:t>()</w:t>
-      </w:r>
-      <w:r>
-        <w:rPr>
-          <w:rFonts w:ascii="Calibri" w:eastAsia="Calibri" w:hAnsi="Calibri" w:cs="Calibri"/>
-          <w:sz w:val="24"/>
-          <w:szCs w:val="24"/>
-        </w:rPr>
-        <w:t xml:space="preserve"> de la clase </w:t>
-      </w:r>
-      <w:proofErr w:type="spellStart"/>
-      <w:r>
-        <w:rPr>
-          <w:rFonts w:ascii="Calibri" w:eastAsia="Calibri" w:hAnsi="Calibri" w:cs="Calibri"/>
-          <w:sz w:val="24"/>
-          <w:szCs w:val="24"/>
-        </w:rPr>
-        <w:t>EmpresaAlquilerVehiculo</w:t>
-      </w:r>
-      <w:proofErr w:type="spellEnd"/>
-      <w:r>
-        <w:rPr>
-          <w:rFonts w:ascii="Calibri" w:eastAsia="Calibri" w:hAnsi="Calibri" w:cs="Calibri"/>
-          <w:sz w:val="24"/>
-          <w:szCs w:val="24"/>
-        </w:rPr>
-        <w:t>, dado que ya no se necesita.</w:t>
-      </w:r>
-    </w:p>
-    <w:p>
-      <w:pPr>
-        <w:pStyle w:val="ListParagraph"/>
-        <w:numPr>
-          <w:ilvl w:val="0"/>
-          <w:numId w:val="12"/>
-        </w:numPr>
-        <w:spacing w:line="257" w:lineRule="auto"/>
-        <w:rPr>
-          <w:rFonts w:ascii="Calibri" w:eastAsia="Calibri" w:hAnsi="Calibri" w:cs="Calibri"/>
-          <w:sz w:val="24"/>
-          <w:szCs w:val="24"/>
-        </w:rPr>
-      </w:pPr>
-      <w:r>
-        <w:rPr>
-          <w:rFonts w:ascii="Calibri" w:eastAsia="Calibri" w:hAnsi="Calibri" w:cs="Calibri"/>
-          <w:sz w:val="24"/>
-          <w:szCs w:val="24"/>
-        </w:rPr>
-        <w:t xml:space="preserve">Se ajustaron los métodos </w:t>
-      </w:r>
-      <w:proofErr w:type="spellStart"/>
-      <w:r>
-        <w:rPr>
-          <w:rFonts w:ascii="Calibri" w:eastAsia="Calibri" w:hAnsi="Calibri" w:cs="Calibri"/>
-          <w:sz w:val="24"/>
-          <w:szCs w:val="24"/>
-        </w:rPr>
-        <w:t>programaAdministradorGeneral</w:t>
-      </w:r>
-      <w:proofErr w:type="spellEnd"/>
-      <w:r>
-        <w:rPr>
-          <w:rFonts w:ascii="Calibri" w:eastAsia="Calibri" w:hAnsi="Calibri" w:cs="Calibri"/>
-          <w:sz w:val="24"/>
-          <w:szCs w:val="24"/>
-        </w:rPr>
-        <w:t xml:space="preserve">(), </w:t>
-      </w:r>
-      <w:proofErr w:type="spellStart"/>
-      <w:r>
-        <w:rPr>
-          <w:rFonts w:ascii="Calibri" w:eastAsia="Calibri" w:hAnsi="Calibri" w:cs="Calibri"/>
-          <w:sz w:val="24"/>
-          <w:szCs w:val="24"/>
-        </w:rPr>
-        <w:t>programaCliente</w:t>
-      </w:r>
-      <w:proofErr w:type="spellEnd"/>
-      <w:r>
-        <w:rPr>
-          <w:rFonts w:ascii="Calibri" w:eastAsia="Calibri" w:hAnsi="Calibri" w:cs="Calibri"/>
-          <w:sz w:val="24"/>
-          <w:szCs w:val="24"/>
-        </w:rPr>
-        <w:t>()</w:t>
-      </w:r>
-      <w:r>
-        <w:rPr>
-          <w:rFonts w:ascii="Calibri" w:eastAsia="Calibri" w:hAnsi="Calibri" w:cs="Calibri"/>
-          <w:sz w:val="24"/>
-          <w:szCs w:val="24"/>
-        </w:rPr>
-        <w:t xml:space="preserve"> y </w:t>
-      </w:r>
-      <w:proofErr w:type="spellStart"/>
-      <w:r>
-        <w:rPr>
-          <w:rFonts w:ascii="Calibri" w:eastAsia="Calibri" w:hAnsi="Calibri" w:cs="Calibri"/>
-          <w:sz w:val="24"/>
-          <w:szCs w:val="24"/>
-        </w:rPr>
-        <w:t>programaEmpleado</w:t>
-      </w:r>
-      <w:proofErr w:type="spellEnd"/>
-      <w:r>
-        <w:rPr>
-          <w:rFonts w:ascii="Calibri" w:eastAsia="Calibri" w:hAnsi="Calibri" w:cs="Calibri"/>
-          <w:sz w:val="24"/>
-          <w:szCs w:val="24"/>
-        </w:rPr>
         <w:t>(), dado que ya no se necesita solicitar inputs por consola a clientes</w:t>
-      </w:r>
-    </w:p>
-    <w:p>
-      <w:pPr>
-        <w:pStyle w:val="ListParagraph"/>
-        <w:numPr>
-          <w:ilvl w:val="0"/>
-          <w:numId w:val="12"/>
-        </w:numPr>
-        <w:spacing w:line="257" w:lineRule="auto"/>
-        <w:rPr>
-          <w:rFonts w:ascii="Calibri" w:eastAsia="Calibri" w:hAnsi="Calibri" w:cs="Calibri"/>
-          <w:sz w:val="24"/>
-          <w:szCs w:val="24"/>
-        </w:rPr>
-      </w:pPr>
-      <w:r>
-        <w:rPr>
-          <w:rFonts w:ascii="Calibri" w:eastAsia="Calibri" w:hAnsi="Calibri" w:cs="Calibri"/>
-          <w:sz w:val="24"/>
-          <w:szCs w:val="24"/>
-        </w:rPr>
-        <w:t xml:space="preserve">Se agregaron los métodos </w:t>
-      </w:r>
-      <w:proofErr w:type="spellStart"/>
-      <w:r>
-        <w:rPr>
-          <w:rFonts w:ascii="Calibri" w:eastAsia="Calibri" w:hAnsi="Calibri" w:cs="Calibri"/>
-          <w:sz w:val="24"/>
-          <w:szCs w:val="24"/>
-        </w:rPr>
-        <w:t>cargarReservasEnCalendario</w:t>
-      </w:r>
-      <w:proofErr w:type="spellEnd"/>
-      <w:r>
-        <w:rPr>
-          <w:rFonts w:ascii="Calibri" w:eastAsia="Calibri" w:hAnsi="Calibri" w:cs="Calibri"/>
-          <w:sz w:val="24"/>
-          <w:szCs w:val="24"/>
-        </w:rPr>
-        <w:t xml:space="preserve">(), para </w:t>
-      </w:r>
-      <w:r>
-        <w:rPr>
-          <w:rFonts w:ascii="Calibri" w:eastAsia="Calibri" w:hAnsi="Calibri" w:cs="Calibri"/>
-          <w:sz w:val="24"/>
-          <w:szCs w:val="24"/>
-        </w:rPr>
-        <w:t xml:space="preserve">creación de calendario a graficar, </w:t>
-      </w:r>
-      <w:proofErr w:type="spellStart"/>
-      <w:r>
-        <w:rPr>
-          <w:rFonts w:ascii="Calibri" w:eastAsia="Calibri" w:hAnsi="Calibri" w:cs="Calibri"/>
-          <w:sz w:val="24"/>
-          <w:szCs w:val="24"/>
-        </w:rPr>
-        <w:t>generarFechasDeDosAnios</w:t>
-      </w:r>
-      <w:proofErr w:type="spellEnd"/>
-      <w:r>
-        <w:rPr>
-          <w:rFonts w:ascii="Calibri" w:eastAsia="Calibri" w:hAnsi="Calibri" w:cs="Calibri"/>
-          <w:sz w:val="24"/>
-          <w:szCs w:val="24"/>
-        </w:rPr>
-        <w:t>()</w:t>
-      </w:r>
-      <w:r>
-        <w:rPr>
-          <w:rFonts w:ascii="Calibri" w:eastAsia="Calibri" w:hAnsi="Calibri" w:cs="Calibri"/>
-          <w:sz w:val="24"/>
-          <w:szCs w:val="24"/>
-        </w:rPr>
-        <w:t xml:space="preserve"> para creación de </w:t>
-      </w:r>
-      <w:proofErr w:type="spellStart"/>
-      <w:r>
-        <w:rPr>
-          <w:rFonts w:ascii="Calibri" w:eastAsia="Calibri" w:hAnsi="Calibri" w:cs="Calibri"/>
-          <w:sz w:val="24"/>
-          <w:szCs w:val="24"/>
-        </w:rPr>
-        <w:t>hashmap</w:t>
-      </w:r>
-      <w:proofErr w:type="spellEnd"/>
-      <w:r>
-        <w:rPr>
-          <w:rFonts w:ascii="Calibri" w:eastAsia="Calibri" w:hAnsi="Calibri" w:cs="Calibri"/>
-          <w:sz w:val="24"/>
-          <w:szCs w:val="24"/>
-        </w:rPr>
-        <w:t xml:space="preserve"> para los dos años de la gráfica</w:t>
-      </w:r>
-      <w:r>
-        <w:rPr>
-          <w:rFonts w:ascii="Calibri" w:eastAsia="Calibri" w:hAnsi="Calibri" w:cs="Calibri"/>
-          <w:sz w:val="24"/>
-          <w:szCs w:val="24"/>
-        </w:rPr>
-        <w:t xml:space="preserve"> y </w:t>
-      </w:r>
-      <w:proofErr w:type="spellStart"/>
-      <w:r>
-        <w:rPr>
-          <w:rFonts w:ascii="Calibri" w:eastAsia="Calibri" w:hAnsi="Calibri" w:cs="Calibri"/>
-          <w:sz w:val="24"/>
-          <w:szCs w:val="24"/>
-        </w:rPr>
-        <w:t>reservaV</w:t>
-      </w:r>
-      <w:proofErr w:type="spellEnd"/>
-      <w:r>
-        <w:rPr>
-          <w:rFonts w:ascii="Calibri" w:eastAsia="Calibri" w:hAnsi="Calibri" w:cs="Calibri"/>
-          <w:sz w:val="24"/>
-          <w:szCs w:val="24"/>
-        </w:rPr>
-        <w:t xml:space="preserve">() para </w:t>
-      </w:r>
-      <w:r>
-        <w:rPr>
-          <w:rFonts w:ascii="Calibri" w:eastAsia="Calibri" w:hAnsi="Calibri" w:cs="Calibri"/>
-          <w:sz w:val="24"/>
-          <w:szCs w:val="24"/>
-        </w:rPr>
-        <w:t xml:space="preserve">correlacionar los autos arrendados con el </w:t>
-      </w:r>
-      <w:proofErr w:type="spellStart"/>
-      <w:r>
-        <w:rPr>
-          <w:rFonts w:ascii="Calibri" w:eastAsia="Calibri" w:hAnsi="Calibri" w:cs="Calibri"/>
-          <w:sz w:val="24"/>
-          <w:szCs w:val="24"/>
-        </w:rPr>
-        <w:t>hasmap</w:t>
-      </w:r>
-      <w:proofErr w:type="spellEnd"/>
-      <w:r>
-        <w:rPr>
-          <w:rFonts w:ascii="Calibri" w:eastAsia="Calibri" w:hAnsi="Calibri" w:cs="Calibri"/>
-          <w:sz w:val="24"/>
-          <w:szCs w:val="24"/>
-        </w:rPr>
-        <w:t xml:space="preserve"> de calendario.</w:t>
       </w:r>
     </w:p>
     <w:p>

</xml_diff>